<commit_message>
Updated project proposal tools section - just added JetBrains WebStorm specifically
</commit_message>
<xml_diff>
--- a/Documentation/Project Proposal.docx
+++ b/Documentation/Project Proposal.docx
@@ -181,8 +181,6 @@
       <w:r>
         <w:t xml:space="preserve"> </w:t>
       </w:r>
-      <w:bookmarkStart w:id="0" w:name="_GoBack"/>
-      <w:bookmarkEnd w:id="0"/>
       <w:r>
         <w:t>application which is suitable to be used on any device</w:t>
       </w:r>
@@ -242,7 +240,15 @@
         </w:numPr>
       </w:pPr>
       <w:r>
-        <w:t>JetBrains – for implementation</w:t>
+        <w:t xml:space="preserve">JetBrains </w:t>
+      </w:r>
+      <w:r>
+        <w:t xml:space="preserve">WebStorm </w:t>
+      </w:r>
+      <w:bookmarkStart w:id="0" w:name="_GoBack"/>
+      <w:bookmarkEnd w:id="0"/>
+      <w:r>
+        <w:t>– for implementation</w:t>
       </w:r>
     </w:p>
     <w:p>

</xml_diff>